<commit_message>
moved some scripts and started test cases doc
</commit_message>
<xml_diff>
--- a/Documentation/TestCases and Test Log.docx
+++ b/Documentation/TestCases and Test Log.docx
@@ -617,10 +617,9 @@
               <w:rPr>
                 <w:sz w:val="20"/>
                 <w:szCs w:val="20"/>
-                <w:highlight w:val="yellow"/>
-                <w:shd w:val="clear" w:color="auto" w:fill="FFFFFF"/>
-              </w:rPr>
-              <w:t>&lt;insert test name here&gt;</w:t>
+                <w:shd w:val="clear" w:color="auto" w:fill="FFFFFF"/>
+              </w:rPr>
+              <w:t>Windows Build Test</w:t>
             </w:r>
           </w:p>
         </w:tc>
@@ -689,19 +688,9 @@
               <w:rPr>
                 <w:sz w:val="20"/>
                 <w:szCs w:val="20"/>
-                <w:highlight w:val="yellow"/>
-                <w:shd w:val="clear" w:color="auto" w:fill="FFFFFF"/>
-              </w:rPr>
-              <w:t>&lt;</w:t>
-            </w:r>
-            <w:r>
-              <w:rPr>
-                <w:sz w:val="20"/>
-                <w:szCs w:val="20"/>
-                <w:highlight w:val="yellow"/>
-                <w:shd w:val="clear" w:color="auto" w:fill="FFFFFF"/>
-              </w:rPr>
-              <w:t>is this an acceptance test of functional test&gt;</w:t>
+                <w:shd w:val="clear" w:color="auto" w:fill="FFFFFF"/>
+              </w:rPr>
+              <w:t>Build Test</w:t>
             </w:r>
           </w:p>
         </w:tc>
@@ -751,10 +740,9 @@
               <w:rPr>
                 <w:sz w:val="20"/>
                 <w:szCs w:val="20"/>
-                <w:highlight w:val="yellow"/>
-                <w:shd w:val="clear" w:color="auto" w:fill="FFFFFF"/>
-              </w:rPr>
-              <w:t>(mobile | pc | web)</w:t>
+                <w:shd w:val="clear" w:color="auto" w:fill="FFFFFF"/>
+              </w:rPr>
+              <w:t>PC</w:t>
             </w:r>
           </w:p>
         </w:tc>
@@ -803,10 +791,9 @@
               <w:rPr>
                 <w:sz w:val="20"/>
                 <w:szCs w:val="20"/>
-                <w:highlight w:val="yellow"/>
-                <w:shd w:val="clear" w:color="auto" w:fill="FFFFFF"/>
-              </w:rPr>
-              <w:t>&lt;describe the test&gt;</w:t>
+                <w:shd w:val="clear" w:color="auto" w:fill="FFFFFF"/>
+              </w:rPr>
+              <w:t>To test if the program successfully builds for windows</w:t>
             </w:r>
           </w:p>
         </w:tc>
@@ -912,6 +899,14 @@
               </w:rPr>
               <w:t>1</w:t>
             </w:r>
+            <w:r>
+              <w:rPr>
+                <w:sz w:val="20"/>
+                <w:szCs w:val="20"/>
+                <w:shd w:val="clear" w:color="auto" w:fill="FFFFFF"/>
+              </w:rPr>
+              <w:t xml:space="preserve"> Have Platform Type PC selected</w:t>
+            </w:r>
           </w:p>
         </w:tc>
         <w:tc>
@@ -926,6 +921,50 @@
                 <w:shd w:val="clear" w:color="auto" w:fill="FFFFFF"/>
               </w:rPr>
             </w:pPr>
+            <w:r>
+              <w:rPr>
+                <w:sz w:val="20"/>
+                <w:szCs w:val="20"/>
+                <w:shd w:val="clear" w:color="auto" w:fill="FFFFFF"/>
+              </w:rPr>
+              <w:t xml:space="preserve">In the </w:t>
+            </w:r>
+            <w:proofErr w:type="spellStart"/>
+            <w:r>
+              <w:rPr>
+                <w:sz w:val="20"/>
+                <w:szCs w:val="20"/>
+                <w:shd w:val="clear" w:color="auto" w:fill="FFFFFF"/>
+              </w:rPr>
+              <w:t>MainMenu</w:t>
+            </w:r>
+            <w:proofErr w:type="spellEnd"/>
+            <w:r>
+              <w:rPr>
+                <w:sz w:val="20"/>
+                <w:szCs w:val="20"/>
+                <w:shd w:val="clear" w:color="auto" w:fill="FFFFFF"/>
+              </w:rPr>
+              <w:t xml:space="preserve"> scene, on the </w:t>
+            </w:r>
+            <w:proofErr w:type="spellStart"/>
+            <w:r>
+              <w:rPr>
+                <w:sz w:val="20"/>
+                <w:szCs w:val="20"/>
+                <w:shd w:val="clear" w:color="auto" w:fill="FFFFFF"/>
+              </w:rPr>
+              <w:t>MainMenu</w:t>
+            </w:r>
+            <w:proofErr w:type="spellEnd"/>
+            <w:r>
+              <w:rPr>
+                <w:sz w:val="20"/>
+                <w:szCs w:val="20"/>
+                <w:shd w:val="clear" w:color="auto" w:fill="FFFFFF"/>
+              </w:rPr>
+              <w:t xml:space="preserve"> canvas under Platform Type, have the only ticked box be PC.</w:t>
+            </w:r>
           </w:p>
         </w:tc>
         <w:tc>
@@ -940,6 +979,65 @@
                 <w:shd w:val="clear" w:color="auto" w:fill="FFFFFF"/>
               </w:rPr>
             </w:pPr>
+            <w:r>
+              <w:rPr>
+                <w:sz w:val="20"/>
+                <w:szCs w:val="20"/>
+                <w:shd w:val="clear" w:color="auto" w:fill="FFFFFF"/>
+              </w:rPr>
+              <w:t>Exit Button available in main menu</w:t>
+            </w:r>
+          </w:p>
+          <w:p>
+            <w:pPr>
+              <w:rPr>
+                <w:sz w:val="20"/>
+                <w:szCs w:val="20"/>
+                <w:shd w:val="clear" w:color="auto" w:fill="FFFFFF"/>
+              </w:rPr>
+            </w:pPr>
+            <w:r>
+              <w:rPr>
+                <w:sz w:val="20"/>
+                <w:szCs w:val="20"/>
+                <w:shd w:val="clear" w:color="auto" w:fill="FFFFFF"/>
+              </w:rPr>
+              <w:t>Controller Checkbox unavailable in main menu</w:t>
+            </w:r>
+          </w:p>
+          <w:p>
+            <w:pPr>
+              <w:rPr>
+                <w:sz w:val="20"/>
+                <w:szCs w:val="20"/>
+                <w:shd w:val="clear" w:color="auto" w:fill="FFFFFF"/>
+              </w:rPr>
+            </w:pPr>
+            <w:r>
+              <w:rPr>
+                <w:sz w:val="20"/>
+                <w:szCs w:val="20"/>
+                <w:shd w:val="clear" w:color="auto" w:fill="FFFFFF"/>
+              </w:rPr>
+              <w:t>Touch controls don’t show in game</w:t>
+            </w:r>
+          </w:p>
+          <w:p>
+            <w:pPr>
+              <w:rPr>
+                <w:sz w:val="20"/>
+                <w:szCs w:val="20"/>
+                <w:shd w:val="clear" w:color="auto" w:fill="FFFFFF"/>
+              </w:rPr>
+            </w:pPr>
+            <w:r>
+              <w:rPr>
+                <w:sz w:val="20"/>
+                <w:szCs w:val="20"/>
+                <w:shd w:val="clear" w:color="auto" w:fill="FFFFFF"/>
+              </w:rPr>
+              <w:t>Can use mouse to look around in game</w:t>
+            </w:r>
           </w:p>
         </w:tc>
       </w:tr>
@@ -964,6 +1062,14 @@
               </w:rPr>
               <w:t>2</w:t>
             </w:r>
+            <w:r>
+              <w:rPr>
+                <w:sz w:val="20"/>
+                <w:szCs w:val="20"/>
+                <w:shd w:val="clear" w:color="auto" w:fill="FFFFFF"/>
+              </w:rPr>
+              <w:t xml:space="preserve"> Open build settings and have Universal Windows Platform as selected platform</w:t>
+            </w:r>
           </w:p>
         </w:tc>
         <w:tc>
@@ -978,6 +1084,32 @@
                 <w:shd w:val="clear" w:color="auto" w:fill="FFFFFF"/>
               </w:rPr>
             </w:pPr>
+            <w:r>
+              <w:rPr>
+                <w:sz w:val="20"/>
+                <w:szCs w:val="20"/>
+                <w:shd w:val="clear" w:color="auto" w:fill="FFFFFF"/>
+              </w:rPr>
+              <w:t xml:space="preserve">Press Ctrl + Shift + B to open the build settings, </w:t>
+            </w:r>
+            <w:proofErr w:type="spellStart"/>
+            <w:r>
+              <w:rPr>
+                <w:sz w:val="20"/>
+                <w:szCs w:val="20"/>
+                <w:shd w:val="clear" w:color="auto" w:fill="FFFFFF"/>
+              </w:rPr>
+              <w:t>goto</w:t>
+            </w:r>
+            <w:proofErr w:type="spellEnd"/>
+            <w:r>
+              <w:rPr>
+                <w:sz w:val="20"/>
+                <w:szCs w:val="20"/>
+                <w:shd w:val="clear" w:color="auto" w:fill="FFFFFF"/>
+              </w:rPr>
+              <w:t xml:space="preserve"> Universal Windows Platform and make sure it’s the selected platform.</w:t>
+            </w:r>
           </w:p>
         </w:tc>
         <w:tc>
@@ -992,6 +1124,49 @@
                 <w:shd w:val="clear" w:color="auto" w:fill="FFFFFF"/>
               </w:rPr>
             </w:pPr>
+            <w:r>
+              <w:rPr>
+                <w:sz w:val="20"/>
+                <w:szCs w:val="20"/>
+                <w:shd w:val="clear" w:color="auto" w:fill="FFFFFF"/>
+              </w:rPr>
+              <w:t>Unity Logo is next to Universal Windows Platform</w:t>
+            </w:r>
+          </w:p>
+          <w:p>
+            <w:pPr>
+              <w:rPr>
+                <w:sz w:val="20"/>
+                <w:szCs w:val="20"/>
+                <w:shd w:val="clear" w:color="auto" w:fill="FFFFFF"/>
+              </w:rPr>
+            </w:pPr>
+            <w:r>
+              <w:rPr>
+                <w:sz w:val="20"/>
+                <w:szCs w:val="20"/>
+                <w:shd w:val="clear" w:color="auto" w:fill="FFFFFF"/>
+              </w:rPr>
+              <w:t xml:space="preserve">The two bottom right buttons read Build and Build </w:t>
+            </w:r>
+            <w:proofErr w:type="gramStart"/>
+            <w:r>
+              <w:rPr>
+                <w:sz w:val="20"/>
+                <w:szCs w:val="20"/>
+                <w:shd w:val="clear" w:color="auto" w:fill="FFFFFF"/>
+              </w:rPr>
+              <w:t>And</w:t>
+            </w:r>
+            <w:proofErr w:type="gramEnd"/>
+            <w:r>
+              <w:rPr>
+                <w:sz w:val="20"/>
+                <w:szCs w:val="20"/>
+                <w:shd w:val="clear" w:color="auto" w:fill="FFFFFF"/>
+              </w:rPr>
+              <w:t xml:space="preserve"> Run</w:t>
+            </w:r>
           </w:p>
         </w:tc>
       </w:tr>
@@ -1016,6 +1191,14 @@
               </w:rPr>
               <w:t>3</w:t>
             </w:r>
+            <w:r>
+              <w:rPr>
+                <w:sz w:val="20"/>
+                <w:szCs w:val="20"/>
+                <w:shd w:val="clear" w:color="auto" w:fill="FFFFFF"/>
+              </w:rPr>
+              <w:t xml:space="preserve"> Build to PC Build folder</w:t>
+            </w:r>
           </w:p>
         </w:tc>
         <w:tc>
@@ -1036,7 +1219,25 @@
                 <w:szCs w:val="20"/>
                 <w:shd w:val="clear" w:color="auto" w:fill="FFFFFF"/>
               </w:rPr>
-              <w:t>… insert more rows as required</w:t>
+              <w:t xml:space="preserve">Click Build and Navigate to the PC build folder. Once the PC build folder is selected, click the Select Folder </w:t>
+            </w:r>
+            <w:proofErr w:type="gramStart"/>
+            <w:r>
+              <w:rPr>
+                <w:sz w:val="20"/>
+                <w:szCs w:val="20"/>
+                <w:shd w:val="clear" w:color="auto" w:fill="FFFFFF"/>
+              </w:rPr>
+              <w:t>button</w:t>
+            </w:r>
+            <w:proofErr w:type="gramEnd"/>
+            <w:r>
+              <w:rPr>
+                <w:sz w:val="20"/>
+                <w:szCs w:val="20"/>
+                <w:shd w:val="clear" w:color="auto" w:fill="FFFFFF"/>
+              </w:rPr>
+              <w:t xml:space="preserve"> and wait. </w:t>
             </w:r>
           </w:p>
         </w:tc>
@@ -1052,6 +1253,82 @@
                 <w:shd w:val="clear" w:color="auto" w:fill="FFFFFF"/>
               </w:rPr>
             </w:pPr>
+            <w:r>
+              <w:rPr>
+                <w:sz w:val="20"/>
+                <w:szCs w:val="20"/>
+                <w:shd w:val="clear" w:color="auto" w:fill="FFFFFF"/>
+              </w:rPr>
+              <w:t>PC build of the game will be in the PC build folder.</w:t>
+            </w:r>
+          </w:p>
+        </w:tc>
+      </w:tr>
+      <w:tr>
+        <w:tc>
+          <w:tcPr>
+            <w:tcW w:w="1838" w:type="dxa"/>
+          </w:tcPr>
+          <w:p>
+            <w:pPr>
+              <w:rPr>
+                <w:sz w:val="20"/>
+                <w:szCs w:val="20"/>
+                <w:shd w:val="clear" w:color="auto" w:fill="FFFFFF"/>
+              </w:rPr>
+            </w:pPr>
+            <w:r>
+              <w:rPr>
+                <w:sz w:val="20"/>
+                <w:szCs w:val="20"/>
+                <w:shd w:val="clear" w:color="auto" w:fill="FFFFFF"/>
+              </w:rPr>
+              <w:t>4 Test build</w:t>
+            </w:r>
+          </w:p>
+        </w:tc>
+        <w:tc>
+          <w:tcPr>
+            <w:tcW w:w="2835" w:type="dxa"/>
+          </w:tcPr>
+          <w:p>
+            <w:pPr>
+              <w:rPr>
+                <w:sz w:val="20"/>
+                <w:szCs w:val="20"/>
+                <w:shd w:val="clear" w:color="auto" w:fill="FFFFFF"/>
+              </w:rPr>
+            </w:pPr>
+            <w:r>
+              <w:rPr>
+                <w:sz w:val="20"/>
+                <w:szCs w:val="20"/>
+                <w:shd w:val="clear" w:color="auto" w:fill="FFFFFF"/>
+              </w:rPr>
+              <w:t>Open the exe and test the features of the game to make sure it all works</w:t>
+            </w:r>
+          </w:p>
+        </w:tc>
+        <w:tc>
+          <w:tcPr>
+            <w:tcW w:w="4343" w:type="dxa"/>
+          </w:tcPr>
+          <w:p>
+            <w:pPr>
+              <w:rPr>
+                <w:sz w:val="20"/>
+                <w:szCs w:val="20"/>
+                <w:shd w:val="clear" w:color="auto" w:fill="FFFFFF"/>
+              </w:rPr>
+            </w:pPr>
+            <w:r>
+              <w:rPr>
+                <w:sz w:val="20"/>
+                <w:szCs w:val="20"/>
+                <w:shd w:val="clear" w:color="auto" w:fill="FFFFFF"/>
+              </w:rPr>
+              <w:t>Game runs as expected</w:t>
+            </w:r>
           </w:p>
         </w:tc>
       </w:tr>
@@ -1130,16 +1407,15 @@
                 <w:szCs w:val="20"/>
                 <w:shd w:val="clear" w:color="auto" w:fill="FFFFFF"/>
               </w:rPr>
-              <w:t xml:space="preserve">2. </w:t>
-            </w:r>
-            <w:r>
-              <w:rPr>
-                <w:sz w:val="20"/>
-                <w:szCs w:val="20"/>
-                <w:highlight w:val="yellow"/>
-                <w:shd w:val="clear" w:color="auto" w:fill="FFFFFF"/>
-              </w:rPr>
-              <w:t>&lt;insert test name here&gt;</w:t>
+              <w:t>2</w:t>
+            </w:r>
+            <w:r>
+              <w:rPr>
+                <w:sz w:val="20"/>
+                <w:szCs w:val="20"/>
+                <w:shd w:val="clear" w:color="auto" w:fill="FFFFFF"/>
+              </w:rPr>
+              <w:t>. Android Build Test</w:t>
             </w:r>
           </w:p>
         </w:tc>
@@ -1208,10 +1484,9 @@
               <w:rPr>
                 <w:sz w:val="20"/>
                 <w:szCs w:val="20"/>
-                <w:highlight w:val="yellow"/>
-                <w:shd w:val="clear" w:color="auto" w:fill="FFFFFF"/>
-              </w:rPr>
-              <w:t>&lt;is this an acceptance test of functional test&gt;</w:t>
+                <w:shd w:val="clear" w:color="auto" w:fill="FFFFFF"/>
+              </w:rPr>
+              <w:t>Build Test</w:t>
             </w:r>
           </w:p>
         </w:tc>
@@ -1261,10 +1536,9 @@
               <w:rPr>
                 <w:sz w:val="20"/>
                 <w:szCs w:val="20"/>
-                <w:highlight w:val="yellow"/>
-                <w:shd w:val="clear" w:color="auto" w:fill="FFFFFF"/>
-              </w:rPr>
-              <w:t>(mobile | pc | web)</w:t>
+                <w:shd w:val="clear" w:color="auto" w:fill="FFFFFF"/>
+              </w:rPr>
+              <w:t>Android</w:t>
             </w:r>
           </w:p>
         </w:tc>
@@ -1313,10 +1587,9 @@
               <w:rPr>
                 <w:sz w:val="20"/>
                 <w:szCs w:val="20"/>
-                <w:highlight w:val="yellow"/>
-                <w:shd w:val="clear" w:color="auto" w:fill="FFFFFF"/>
-              </w:rPr>
-              <w:t>&lt;describe the test&gt;</w:t>
+                <w:shd w:val="clear" w:color="auto" w:fill="FFFFFF"/>
+              </w:rPr>
+              <w:t>To test if the program successfully builds for android</w:t>
             </w:r>
           </w:p>
         </w:tc>
@@ -1422,6 +1695,14 @@
               </w:rPr>
               <w:t>1</w:t>
             </w:r>
+            <w:r>
+              <w:rPr>
+                <w:sz w:val="20"/>
+                <w:szCs w:val="20"/>
+                <w:shd w:val="clear" w:color="auto" w:fill="FFFFFF"/>
+              </w:rPr>
+              <w:t xml:space="preserve"> Have Platform Type Android selected</w:t>
+            </w:r>
           </w:p>
         </w:tc>
         <w:tc>
@@ -1436,6 +1717,66 @@
                 <w:shd w:val="clear" w:color="auto" w:fill="FFFFFF"/>
               </w:rPr>
             </w:pPr>
+            <w:r>
+              <w:rPr>
+                <w:sz w:val="20"/>
+                <w:szCs w:val="20"/>
+                <w:shd w:val="clear" w:color="auto" w:fill="FFFFFF"/>
+              </w:rPr>
+              <w:t xml:space="preserve">In the </w:t>
+            </w:r>
+            <w:proofErr w:type="spellStart"/>
+            <w:r>
+              <w:rPr>
+                <w:sz w:val="20"/>
+                <w:szCs w:val="20"/>
+                <w:shd w:val="clear" w:color="auto" w:fill="FFFFFF"/>
+              </w:rPr>
+              <w:t>MainMenu</w:t>
+            </w:r>
+            <w:proofErr w:type="spellEnd"/>
+            <w:r>
+              <w:rPr>
+                <w:sz w:val="20"/>
+                <w:szCs w:val="20"/>
+                <w:shd w:val="clear" w:color="auto" w:fill="FFFFFF"/>
+              </w:rPr>
+              <w:t xml:space="preserve"> scene, on the </w:t>
+            </w:r>
+            <w:proofErr w:type="spellStart"/>
+            <w:r>
+              <w:rPr>
+                <w:sz w:val="20"/>
+                <w:szCs w:val="20"/>
+                <w:shd w:val="clear" w:color="auto" w:fill="FFFFFF"/>
+              </w:rPr>
+              <w:t>MainMenu</w:t>
+            </w:r>
+            <w:proofErr w:type="spellEnd"/>
+            <w:r>
+              <w:rPr>
+                <w:sz w:val="20"/>
+                <w:szCs w:val="20"/>
+                <w:shd w:val="clear" w:color="auto" w:fill="FFFFFF"/>
+              </w:rPr>
+              <w:t xml:space="preserve"> canvas under Platform Type, have the only ticked box be </w:t>
+            </w:r>
+            <w:r>
+              <w:rPr>
+                <w:sz w:val="20"/>
+                <w:szCs w:val="20"/>
+                <w:shd w:val="clear" w:color="auto" w:fill="FFFFFF"/>
+              </w:rPr>
+              <w:t>Android</w:t>
+            </w:r>
+            <w:r>
+              <w:rPr>
+                <w:sz w:val="20"/>
+                <w:szCs w:val="20"/>
+                <w:shd w:val="clear" w:color="auto" w:fill="FFFFFF"/>
+              </w:rPr>
+              <w:t>.</w:t>
+            </w:r>
           </w:p>
         </w:tc>
         <w:tc>
@@ -1450,6 +1791,64 @@
                 <w:shd w:val="clear" w:color="auto" w:fill="FFFFFF"/>
               </w:rPr>
             </w:pPr>
+            <w:r>
+              <w:rPr>
+                <w:sz w:val="20"/>
+                <w:szCs w:val="20"/>
+                <w:shd w:val="clear" w:color="auto" w:fill="FFFFFF"/>
+              </w:rPr>
+              <w:t xml:space="preserve">Exit Button </w:t>
+            </w:r>
+            <w:r>
+              <w:rPr>
+                <w:sz w:val="20"/>
+                <w:szCs w:val="20"/>
+                <w:shd w:val="clear" w:color="auto" w:fill="FFFFFF"/>
+              </w:rPr>
+              <w:t>un</w:t>
+            </w:r>
+            <w:r>
+              <w:rPr>
+                <w:sz w:val="20"/>
+                <w:szCs w:val="20"/>
+                <w:shd w:val="clear" w:color="auto" w:fill="FFFFFF"/>
+              </w:rPr>
+              <w:t>available in main menu</w:t>
+            </w:r>
+          </w:p>
+          <w:p>
+            <w:pPr>
+              <w:rPr>
+                <w:sz w:val="20"/>
+                <w:szCs w:val="20"/>
+                <w:shd w:val="clear" w:color="auto" w:fill="FFFFFF"/>
+              </w:rPr>
+            </w:pPr>
+            <w:r>
+              <w:rPr>
+                <w:sz w:val="20"/>
+                <w:szCs w:val="20"/>
+                <w:shd w:val="clear" w:color="auto" w:fill="FFFFFF"/>
+              </w:rPr>
+              <w:t>Controller Checkbox unavailable in main menu</w:t>
+            </w:r>
+          </w:p>
+          <w:p>
+            <w:pPr>
+              <w:rPr>
+                <w:sz w:val="20"/>
+                <w:szCs w:val="20"/>
+                <w:shd w:val="clear" w:color="auto" w:fill="FFFFFF"/>
+              </w:rPr>
+            </w:pPr>
+            <w:r>
+              <w:rPr>
+                <w:sz w:val="20"/>
+                <w:szCs w:val="20"/>
+                <w:shd w:val="clear" w:color="auto" w:fill="FFFFFF"/>
+              </w:rPr>
+              <w:t>Touch controls show in game</w:t>
+            </w:r>
           </w:p>
         </w:tc>
       </w:tr>
@@ -1474,6 +1873,38 @@
               </w:rPr>
               <w:t>2</w:t>
             </w:r>
+            <w:r>
+              <w:rPr>
+                <w:sz w:val="20"/>
+                <w:szCs w:val="20"/>
+                <w:shd w:val="clear" w:color="auto" w:fill="FFFFFF"/>
+              </w:rPr>
+              <w:t xml:space="preserve"> </w:t>
+            </w:r>
+            <w:r>
+              <w:rPr>
+                <w:sz w:val="20"/>
+                <w:szCs w:val="20"/>
+                <w:shd w:val="clear" w:color="auto" w:fill="FFFFFF"/>
+              </w:rPr>
+              <w:t xml:space="preserve">Open build settings and have </w:t>
+            </w:r>
+            <w:r>
+              <w:rPr>
+                <w:sz w:val="20"/>
+                <w:szCs w:val="20"/>
+                <w:shd w:val="clear" w:color="auto" w:fill="FFFFFF"/>
+              </w:rPr>
+              <w:t>Android</w:t>
+            </w:r>
+            <w:r>
+              <w:rPr>
+                <w:sz w:val="20"/>
+                <w:szCs w:val="20"/>
+                <w:shd w:val="clear" w:color="auto" w:fill="FFFFFF"/>
+              </w:rPr>
+              <w:t xml:space="preserve"> as selected platform</w:t>
+            </w:r>
           </w:p>
         </w:tc>
         <w:tc>
@@ -1488,6 +1919,48 @@
                 <w:shd w:val="clear" w:color="auto" w:fill="FFFFFF"/>
               </w:rPr>
             </w:pPr>
+            <w:r>
+              <w:rPr>
+                <w:sz w:val="20"/>
+                <w:szCs w:val="20"/>
+                <w:shd w:val="clear" w:color="auto" w:fill="FFFFFF"/>
+              </w:rPr>
+              <w:t xml:space="preserve">Press Ctrl + Shift + B to open the build settings, </w:t>
+            </w:r>
+            <w:proofErr w:type="spellStart"/>
+            <w:r>
+              <w:rPr>
+                <w:sz w:val="20"/>
+                <w:szCs w:val="20"/>
+                <w:shd w:val="clear" w:color="auto" w:fill="FFFFFF"/>
+              </w:rPr>
+              <w:t>goto</w:t>
+            </w:r>
+            <w:proofErr w:type="spellEnd"/>
+            <w:r>
+              <w:rPr>
+                <w:sz w:val="20"/>
+                <w:szCs w:val="20"/>
+                <w:shd w:val="clear" w:color="auto" w:fill="FFFFFF"/>
+              </w:rPr>
+              <w:t xml:space="preserve"> </w:t>
+            </w:r>
+            <w:r>
+              <w:rPr>
+                <w:sz w:val="20"/>
+                <w:szCs w:val="20"/>
+                <w:shd w:val="clear" w:color="auto" w:fill="FFFFFF"/>
+              </w:rPr>
+              <w:t>Android</w:t>
+            </w:r>
+            <w:r>
+              <w:rPr>
+                <w:sz w:val="20"/>
+                <w:szCs w:val="20"/>
+                <w:shd w:val="clear" w:color="auto" w:fill="FFFFFF"/>
+              </w:rPr>
+              <w:t xml:space="preserve"> and make sure it’s the selected platform.</w:t>
+            </w:r>
           </w:p>
         </w:tc>
         <w:tc>
@@ -1502,6 +1975,57 @@
                 <w:shd w:val="clear" w:color="auto" w:fill="FFFFFF"/>
               </w:rPr>
             </w:pPr>
+            <w:r>
+              <w:rPr>
+                <w:sz w:val="20"/>
+                <w:szCs w:val="20"/>
+                <w:shd w:val="clear" w:color="auto" w:fill="FFFFFF"/>
+              </w:rPr>
+              <w:t xml:space="preserve">Unity Logo is next to </w:t>
+            </w:r>
+            <w:r>
+              <w:rPr>
+                <w:sz w:val="20"/>
+                <w:szCs w:val="20"/>
+                <w:shd w:val="clear" w:color="auto" w:fill="FFFFFF"/>
+              </w:rPr>
+              <w:t>Android</w:t>
+            </w:r>
+          </w:p>
+          <w:p>
+            <w:pPr>
+              <w:rPr>
+                <w:sz w:val="20"/>
+                <w:szCs w:val="20"/>
+                <w:shd w:val="clear" w:color="auto" w:fill="FFFFFF"/>
+              </w:rPr>
+            </w:pPr>
+            <w:r>
+              <w:rPr>
+                <w:sz w:val="20"/>
+                <w:szCs w:val="20"/>
+                <w:shd w:val="clear" w:color="auto" w:fill="FFFFFF"/>
+              </w:rPr>
+              <w:t xml:space="preserve">The two bottom right buttons read Build and Build </w:t>
+            </w:r>
+            <w:proofErr w:type="gramStart"/>
+            <w:r>
+              <w:rPr>
+                <w:sz w:val="20"/>
+                <w:szCs w:val="20"/>
+                <w:shd w:val="clear" w:color="auto" w:fill="FFFFFF"/>
+              </w:rPr>
+              <w:t>And</w:t>
+            </w:r>
+            <w:proofErr w:type="gramEnd"/>
+            <w:r>
+              <w:rPr>
+                <w:sz w:val="20"/>
+                <w:szCs w:val="20"/>
+                <w:shd w:val="clear" w:color="auto" w:fill="FFFFFF"/>
+              </w:rPr>
+              <w:t xml:space="preserve"> Run</w:t>
+            </w:r>
           </w:p>
         </w:tc>
       </w:tr>
@@ -1526,6 +2050,22 @@
               </w:rPr>
               <w:t>3</w:t>
             </w:r>
+            <w:r>
+              <w:rPr>
+                <w:sz w:val="20"/>
+                <w:szCs w:val="20"/>
+                <w:shd w:val="clear" w:color="auto" w:fill="FFFFFF"/>
+              </w:rPr>
+              <w:t xml:space="preserve"> </w:t>
+            </w:r>
+            <w:r>
+              <w:rPr>
+                <w:sz w:val="20"/>
+                <w:szCs w:val="20"/>
+                <w:shd w:val="clear" w:color="auto" w:fill="FFFFFF"/>
+              </w:rPr>
+              <w:t>Build to PC Build folder</w:t>
+            </w:r>
           </w:p>
         </w:tc>
         <w:tc>
@@ -1546,7 +2086,57 @@
                 <w:szCs w:val="20"/>
                 <w:shd w:val="clear" w:color="auto" w:fill="FFFFFF"/>
               </w:rPr>
-              <w:t>… insert more rows as required</w:t>
+              <w:t xml:space="preserve">Click Build and Navigate to the </w:t>
+            </w:r>
+            <w:r>
+              <w:rPr>
+                <w:sz w:val="20"/>
+                <w:szCs w:val="20"/>
+                <w:shd w:val="clear" w:color="auto" w:fill="FFFFFF"/>
+              </w:rPr>
+              <w:t>Android</w:t>
+            </w:r>
+            <w:r>
+              <w:rPr>
+                <w:sz w:val="20"/>
+                <w:szCs w:val="20"/>
+                <w:shd w:val="clear" w:color="auto" w:fill="FFFFFF"/>
+              </w:rPr>
+              <w:t xml:space="preserve"> build folder. Once the </w:t>
+            </w:r>
+            <w:r>
+              <w:rPr>
+                <w:sz w:val="20"/>
+                <w:szCs w:val="20"/>
+                <w:shd w:val="clear" w:color="auto" w:fill="FFFFFF"/>
+              </w:rPr>
+              <w:t>Android</w:t>
+            </w:r>
+            <w:r>
+              <w:rPr>
+                <w:sz w:val="20"/>
+                <w:szCs w:val="20"/>
+                <w:shd w:val="clear" w:color="auto" w:fill="FFFFFF"/>
+              </w:rPr>
+              <w:t xml:space="preserve"> build folder is selected, click the Select Folder </w:t>
+            </w:r>
+            <w:proofErr w:type="gramStart"/>
+            <w:r>
+              <w:rPr>
+                <w:sz w:val="20"/>
+                <w:szCs w:val="20"/>
+                <w:shd w:val="clear" w:color="auto" w:fill="FFFFFF"/>
+              </w:rPr>
+              <w:t>button</w:t>
+            </w:r>
+            <w:proofErr w:type="gramEnd"/>
+            <w:r>
+              <w:rPr>
+                <w:sz w:val="20"/>
+                <w:szCs w:val="20"/>
+                <w:shd w:val="clear" w:color="auto" w:fill="FFFFFF"/>
+              </w:rPr>
+              <w:t xml:space="preserve"> and wait.</w:t>
             </w:r>
           </w:p>
         </w:tc>
@@ -1562,6 +2152,114 @@
                 <w:shd w:val="clear" w:color="auto" w:fill="FFFFFF"/>
               </w:rPr>
             </w:pPr>
+            <w:r>
+              <w:rPr>
+                <w:sz w:val="20"/>
+                <w:szCs w:val="20"/>
+                <w:shd w:val="clear" w:color="auto" w:fill="FFFFFF"/>
+              </w:rPr>
+              <w:t>Android</w:t>
+            </w:r>
+            <w:r>
+              <w:rPr>
+                <w:sz w:val="20"/>
+                <w:szCs w:val="20"/>
+                <w:shd w:val="clear" w:color="auto" w:fill="FFFFFF"/>
+              </w:rPr>
+              <w:t xml:space="preserve"> build of the game will be in the </w:t>
+            </w:r>
+            <w:r>
+              <w:rPr>
+                <w:sz w:val="20"/>
+                <w:szCs w:val="20"/>
+                <w:shd w:val="clear" w:color="auto" w:fill="FFFFFF"/>
+              </w:rPr>
+              <w:t>Android</w:t>
+            </w:r>
+            <w:r>
+              <w:rPr>
+                <w:sz w:val="20"/>
+                <w:szCs w:val="20"/>
+                <w:shd w:val="clear" w:color="auto" w:fill="FFFFFF"/>
+              </w:rPr>
+              <w:t xml:space="preserve"> build folder.</w:t>
+            </w:r>
+          </w:p>
+        </w:tc>
+      </w:tr>
+      <w:tr>
+        <w:tc>
+          <w:tcPr>
+            <w:tcW w:w="1838" w:type="dxa"/>
+          </w:tcPr>
+          <w:p>
+            <w:pPr>
+              <w:rPr>
+                <w:sz w:val="20"/>
+                <w:szCs w:val="20"/>
+                <w:shd w:val="clear" w:color="auto" w:fill="FFFFFF"/>
+              </w:rPr>
+            </w:pPr>
+            <w:r>
+              <w:rPr>
+                <w:sz w:val="20"/>
+                <w:szCs w:val="20"/>
+                <w:shd w:val="clear" w:color="auto" w:fill="FFFFFF"/>
+              </w:rPr>
+              <w:t>4 Test build</w:t>
+            </w:r>
+          </w:p>
+        </w:tc>
+        <w:tc>
+          <w:tcPr>
+            <w:tcW w:w="2835" w:type="dxa"/>
+          </w:tcPr>
+          <w:p>
+            <w:pPr>
+              <w:rPr>
+                <w:sz w:val="20"/>
+                <w:szCs w:val="20"/>
+                <w:shd w:val="clear" w:color="auto" w:fill="FFFFFF"/>
+              </w:rPr>
+            </w:pPr>
+            <w:r>
+              <w:rPr>
+                <w:sz w:val="20"/>
+                <w:szCs w:val="20"/>
+                <w:shd w:val="clear" w:color="auto" w:fill="FFFFFF"/>
+              </w:rPr>
+              <w:t xml:space="preserve">Install the APK on you android, open the application and </w:t>
+            </w:r>
+            <w:r>
+              <w:rPr>
+                <w:sz w:val="20"/>
+                <w:szCs w:val="20"/>
+                <w:shd w:val="clear" w:color="auto" w:fill="FFFFFF"/>
+              </w:rPr>
+              <w:t>test the features of the game to make sure it all works</w:t>
+            </w:r>
+          </w:p>
+        </w:tc>
+        <w:tc>
+          <w:tcPr>
+            <w:tcW w:w="4343" w:type="dxa"/>
+          </w:tcPr>
+          <w:p>
+            <w:pPr>
+              <w:rPr>
+                <w:sz w:val="20"/>
+                <w:szCs w:val="20"/>
+                <w:shd w:val="clear" w:color="auto" w:fill="FFFFFF"/>
+              </w:rPr>
+            </w:pPr>
+            <w:r>
+              <w:rPr>
+                <w:sz w:val="20"/>
+                <w:szCs w:val="20"/>
+                <w:shd w:val="clear" w:color="auto" w:fill="FFFFFF"/>
+              </w:rPr>
+              <w:t>Game runs as expected</w:t>
+            </w:r>
           </w:p>
         </w:tc>
       </w:tr>
@@ -1572,6 +2270,12 @@
           <w:shd w:val="clear" w:color="auto" w:fill="FFFFFF"/>
         </w:rPr>
       </w:pPr>
+      <w:r>
+        <w:rPr>
+          <w:shd w:val="clear" w:color="auto" w:fill="FFFFFF"/>
+        </w:rPr>
+        <w:br w:type="page"/>
+      </w:r>
     </w:p>
     <w:tbl>
       <w:tblPr>
@@ -1607,6 +2311,7 @@
                 <w:szCs w:val="20"/>
                 <w:shd w:val="clear" w:color="auto" w:fill="FFFFFF"/>
               </w:rPr>
+              <w:lastRenderedPageBreak/>
               <w:t xml:space="preserve">Test </w:t>
             </w:r>
             <w:r>
@@ -1640,16 +2345,15 @@
                 <w:szCs w:val="20"/>
                 <w:shd w:val="clear" w:color="auto" w:fill="FFFFFF"/>
               </w:rPr>
-              <w:t xml:space="preserve">3. </w:t>
-            </w:r>
-            <w:r>
-              <w:rPr>
-                <w:sz w:val="20"/>
-                <w:szCs w:val="20"/>
-                <w:highlight w:val="yellow"/>
-                <w:shd w:val="clear" w:color="auto" w:fill="FFFFFF"/>
-              </w:rPr>
-              <w:t>&lt;insert test name here&gt;</w:t>
+              <w:t>3.</w:t>
+            </w:r>
+            <w:r>
+              <w:rPr>
+                <w:sz w:val="20"/>
+                <w:szCs w:val="20"/>
+                <w:shd w:val="clear" w:color="auto" w:fill="FFFFFF"/>
+              </w:rPr>
+              <w:t xml:space="preserve"> Web Build Test</w:t>
             </w:r>
           </w:p>
         </w:tc>
@@ -1718,10 +2422,9 @@
               <w:rPr>
                 <w:sz w:val="20"/>
                 <w:szCs w:val="20"/>
-                <w:highlight w:val="yellow"/>
-                <w:shd w:val="clear" w:color="auto" w:fill="FFFFFF"/>
-              </w:rPr>
-              <w:t>&lt;is this an acceptance test of functional test&gt;</w:t>
+                <w:shd w:val="clear" w:color="auto" w:fill="FFFFFF"/>
+              </w:rPr>
+              <w:t>Build Test</w:t>
             </w:r>
           </w:p>
         </w:tc>
@@ -1763,18 +2466,16 @@
               <w:rPr>
                 <w:sz w:val="20"/>
                 <w:szCs w:val="20"/>
-                <w:highlight w:val="yellow"/>
-                <w:shd w:val="clear" w:color="auto" w:fill="FFFFFF"/>
-              </w:rPr>
-            </w:pPr>
-            <w:r>
-              <w:rPr>
-                <w:sz w:val="20"/>
-                <w:szCs w:val="20"/>
-                <w:highlight w:val="yellow"/>
-                <w:shd w:val="clear" w:color="auto" w:fill="FFFFFF"/>
-              </w:rPr>
-              <w:t>(mobile | pc | web)</w:t>
+                <w:shd w:val="clear" w:color="auto" w:fill="FFFFFF"/>
+              </w:rPr>
+            </w:pPr>
+            <w:r>
+              <w:rPr>
+                <w:sz w:val="20"/>
+                <w:szCs w:val="20"/>
+                <w:shd w:val="clear" w:color="auto" w:fill="FFFFFF"/>
+              </w:rPr>
+              <w:t>Web</w:t>
             </w:r>
           </w:p>
         </w:tc>
@@ -1823,10 +2524,17 @@
               <w:rPr>
                 <w:sz w:val="20"/>
                 <w:szCs w:val="20"/>
-                <w:highlight w:val="yellow"/>
-                <w:shd w:val="clear" w:color="auto" w:fill="FFFFFF"/>
-              </w:rPr>
-              <w:t>&lt;describe the test&gt;</w:t>
+                <w:shd w:val="clear" w:color="auto" w:fill="FFFFFF"/>
+              </w:rPr>
+              <w:t>To test if the program successfully builds for</w:t>
+            </w:r>
+            <w:r>
+              <w:rPr>
+                <w:sz w:val="20"/>
+                <w:szCs w:val="20"/>
+                <w:shd w:val="clear" w:color="auto" w:fill="FFFFFF"/>
+              </w:rPr>
+              <w:t xml:space="preserve"> web</w:t>
             </w:r>
           </w:p>
         </w:tc>
@@ -1932,6 +2640,38 @@
               </w:rPr>
               <w:t>1</w:t>
             </w:r>
+            <w:r>
+              <w:rPr>
+                <w:sz w:val="20"/>
+                <w:szCs w:val="20"/>
+                <w:shd w:val="clear" w:color="auto" w:fill="FFFFFF"/>
+              </w:rPr>
+              <w:t xml:space="preserve"> </w:t>
+            </w:r>
+            <w:r>
+              <w:rPr>
+                <w:sz w:val="20"/>
+                <w:szCs w:val="20"/>
+                <w:shd w:val="clear" w:color="auto" w:fill="FFFFFF"/>
+              </w:rPr>
+              <w:t xml:space="preserve">Have Platform Type </w:t>
+            </w:r>
+            <w:r>
+              <w:rPr>
+                <w:sz w:val="20"/>
+                <w:szCs w:val="20"/>
+                <w:shd w:val="clear" w:color="auto" w:fill="FFFFFF"/>
+              </w:rPr>
+              <w:t xml:space="preserve">Web </w:t>
+            </w:r>
+            <w:r>
+              <w:rPr>
+                <w:sz w:val="20"/>
+                <w:szCs w:val="20"/>
+                <w:shd w:val="clear" w:color="auto" w:fill="FFFFFF"/>
+              </w:rPr>
+              <w:t>selected</w:t>
+            </w:r>
           </w:p>
         </w:tc>
         <w:tc>
@@ -1946,6 +2686,66 @@
                 <w:shd w:val="clear" w:color="auto" w:fill="FFFFFF"/>
               </w:rPr>
             </w:pPr>
+            <w:r>
+              <w:rPr>
+                <w:sz w:val="20"/>
+                <w:szCs w:val="20"/>
+                <w:shd w:val="clear" w:color="auto" w:fill="FFFFFF"/>
+              </w:rPr>
+              <w:t xml:space="preserve">In the </w:t>
+            </w:r>
+            <w:proofErr w:type="spellStart"/>
+            <w:r>
+              <w:rPr>
+                <w:sz w:val="20"/>
+                <w:szCs w:val="20"/>
+                <w:shd w:val="clear" w:color="auto" w:fill="FFFFFF"/>
+              </w:rPr>
+              <w:t>MainMenu</w:t>
+            </w:r>
+            <w:proofErr w:type="spellEnd"/>
+            <w:r>
+              <w:rPr>
+                <w:sz w:val="20"/>
+                <w:szCs w:val="20"/>
+                <w:shd w:val="clear" w:color="auto" w:fill="FFFFFF"/>
+              </w:rPr>
+              <w:t xml:space="preserve"> scene, on the </w:t>
+            </w:r>
+            <w:proofErr w:type="spellStart"/>
+            <w:r>
+              <w:rPr>
+                <w:sz w:val="20"/>
+                <w:szCs w:val="20"/>
+                <w:shd w:val="clear" w:color="auto" w:fill="FFFFFF"/>
+              </w:rPr>
+              <w:t>MainMenu</w:t>
+            </w:r>
+            <w:proofErr w:type="spellEnd"/>
+            <w:r>
+              <w:rPr>
+                <w:sz w:val="20"/>
+                <w:szCs w:val="20"/>
+                <w:shd w:val="clear" w:color="auto" w:fill="FFFFFF"/>
+              </w:rPr>
+              <w:t xml:space="preserve"> canvas under Platform Type, have the only ticked box be </w:t>
+            </w:r>
+            <w:r>
+              <w:rPr>
+                <w:sz w:val="20"/>
+                <w:szCs w:val="20"/>
+                <w:shd w:val="clear" w:color="auto" w:fill="FFFFFF"/>
+              </w:rPr>
+              <w:t>Web</w:t>
+            </w:r>
+            <w:r>
+              <w:rPr>
+                <w:sz w:val="20"/>
+                <w:szCs w:val="20"/>
+                <w:shd w:val="clear" w:color="auto" w:fill="FFFFFF"/>
+              </w:rPr>
+              <w:t>.</w:t>
+            </w:r>
           </w:p>
         </w:tc>
         <w:tc>
@@ -1960,6 +2760,98 @@
                 <w:shd w:val="clear" w:color="auto" w:fill="FFFFFF"/>
               </w:rPr>
             </w:pPr>
+            <w:r>
+              <w:rPr>
+                <w:sz w:val="20"/>
+                <w:szCs w:val="20"/>
+                <w:shd w:val="clear" w:color="auto" w:fill="FFFFFF"/>
+              </w:rPr>
+              <w:t>Exit Button unavailable in main menu</w:t>
+            </w:r>
+          </w:p>
+          <w:p>
+            <w:pPr>
+              <w:rPr>
+                <w:sz w:val="20"/>
+                <w:szCs w:val="20"/>
+                <w:shd w:val="clear" w:color="auto" w:fill="FFFFFF"/>
+              </w:rPr>
+            </w:pPr>
+            <w:r>
+              <w:rPr>
+                <w:sz w:val="20"/>
+                <w:szCs w:val="20"/>
+                <w:shd w:val="clear" w:color="auto" w:fill="FFFFFF"/>
+              </w:rPr>
+              <w:t>Controller Checkbox available in main menu</w:t>
+            </w:r>
+          </w:p>
+          <w:p>
+            <w:pPr>
+              <w:rPr>
+                <w:sz w:val="20"/>
+                <w:szCs w:val="20"/>
+                <w:shd w:val="clear" w:color="auto" w:fill="FFFFFF"/>
+              </w:rPr>
+            </w:pPr>
+            <w:r>
+              <w:rPr>
+                <w:sz w:val="20"/>
+                <w:szCs w:val="20"/>
+                <w:shd w:val="clear" w:color="auto" w:fill="FFFFFF"/>
+              </w:rPr>
+              <w:t xml:space="preserve">Touch controls </w:t>
+            </w:r>
+            <w:r>
+              <w:rPr>
+                <w:sz w:val="20"/>
+                <w:szCs w:val="20"/>
+                <w:shd w:val="clear" w:color="auto" w:fill="FFFFFF"/>
+              </w:rPr>
+              <w:t xml:space="preserve">don’t </w:t>
+            </w:r>
+            <w:r>
+              <w:rPr>
+                <w:sz w:val="20"/>
+                <w:szCs w:val="20"/>
+                <w:shd w:val="clear" w:color="auto" w:fill="FFFFFF"/>
+              </w:rPr>
+              <w:t>show in game</w:t>
+            </w:r>
+          </w:p>
+          <w:p>
+            <w:pPr>
+              <w:rPr>
+                <w:sz w:val="20"/>
+                <w:szCs w:val="20"/>
+                <w:shd w:val="clear" w:color="auto" w:fill="FFFFFF"/>
+              </w:rPr>
+            </w:pPr>
+            <w:r>
+              <w:rPr>
+                <w:sz w:val="20"/>
+                <w:szCs w:val="20"/>
+                <w:shd w:val="clear" w:color="auto" w:fill="FFFFFF"/>
+              </w:rPr>
+              <w:t>If Controller isn’t selected mouse can be used to look around in game</w:t>
+            </w:r>
+          </w:p>
+          <w:p>
+            <w:pPr>
+              <w:rPr>
+                <w:sz w:val="20"/>
+                <w:szCs w:val="20"/>
+                <w:shd w:val="clear" w:color="auto" w:fill="FFFFFF"/>
+              </w:rPr>
+            </w:pPr>
+            <w:r>
+              <w:rPr>
+                <w:sz w:val="20"/>
+                <w:szCs w:val="20"/>
+                <w:shd w:val="clear" w:color="auto" w:fill="FFFFFF"/>
+              </w:rPr>
+              <w:t>If Controller is selected mouse can’t be used to look around in game</w:t>
+            </w:r>
           </w:p>
         </w:tc>
       </w:tr>
@@ -1984,6 +2876,38 @@
               </w:rPr>
               <w:t>2</w:t>
             </w:r>
+            <w:r>
+              <w:rPr>
+                <w:sz w:val="20"/>
+                <w:szCs w:val="20"/>
+                <w:shd w:val="clear" w:color="auto" w:fill="FFFFFF"/>
+              </w:rPr>
+              <w:t xml:space="preserve"> </w:t>
+            </w:r>
+            <w:r>
+              <w:rPr>
+                <w:sz w:val="20"/>
+                <w:szCs w:val="20"/>
+                <w:shd w:val="clear" w:color="auto" w:fill="FFFFFF"/>
+              </w:rPr>
+              <w:t xml:space="preserve">Open build settings and have </w:t>
+            </w:r>
+            <w:r>
+              <w:rPr>
+                <w:sz w:val="20"/>
+                <w:szCs w:val="20"/>
+                <w:shd w:val="clear" w:color="auto" w:fill="FFFFFF"/>
+              </w:rPr>
+              <w:t>WebGL</w:t>
+            </w:r>
+            <w:r>
+              <w:rPr>
+                <w:sz w:val="20"/>
+                <w:szCs w:val="20"/>
+                <w:shd w:val="clear" w:color="auto" w:fill="FFFFFF"/>
+              </w:rPr>
+              <w:t xml:space="preserve"> as selected platform</w:t>
+            </w:r>
           </w:p>
         </w:tc>
         <w:tc>
@@ -1998,6 +2922,48 @@
                 <w:shd w:val="clear" w:color="auto" w:fill="FFFFFF"/>
               </w:rPr>
             </w:pPr>
+            <w:r>
+              <w:rPr>
+                <w:sz w:val="20"/>
+                <w:szCs w:val="20"/>
+                <w:shd w:val="clear" w:color="auto" w:fill="FFFFFF"/>
+              </w:rPr>
+              <w:t xml:space="preserve">Press Ctrl + Shift + B to open the build settings, </w:t>
+            </w:r>
+            <w:proofErr w:type="spellStart"/>
+            <w:r>
+              <w:rPr>
+                <w:sz w:val="20"/>
+                <w:szCs w:val="20"/>
+                <w:shd w:val="clear" w:color="auto" w:fill="FFFFFF"/>
+              </w:rPr>
+              <w:t>goto</w:t>
+            </w:r>
+            <w:proofErr w:type="spellEnd"/>
+            <w:r>
+              <w:rPr>
+                <w:sz w:val="20"/>
+                <w:szCs w:val="20"/>
+                <w:shd w:val="clear" w:color="auto" w:fill="FFFFFF"/>
+              </w:rPr>
+              <w:t xml:space="preserve"> </w:t>
+            </w:r>
+            <w:r>
+              <w:rPr>
+                <w:sz w:val="20"/>
+                <w:szCs w:val="20"/>
+                <w:shd w:val="clear" w:color="auto" w:fill="FFFFFF"/>
+              </w:rPr>
+              <w:t>WebGL</w:t>
+            </w:r>
+            <w:r>
+              <w:rPr>
+                <w:sz w:val="20"/>
+                <w:szCs w:val="20"/>
+                <w:shd w:val="clear" w:color="auto" w:fill="FFFFFF"/>
+              </w:rPr>
+              <w:t xml:space="preserve"> and make sure it’s the selected platform.</w:t>
+            </w:r>
           </w:p>
         </w:tc>
         <w:tc>
@@ -2012,6 +2978,57 @@
                 <w:shd w:val="clear" w:color="auto" w:fill="FFFFFF"/>
               </w:rPr>
             </w:pPr>
+            <w:r>
+              <w:rPr>
+                <w:sz w:val="20"/>
+                <w:szCs w:val="20"/>
+                <w:shd w:val="clear" w:color="auto" w:fill="FFFFFF"/>
+              </w:rPr>
+              <w:t xml:space="preserve">Unity Logo is next to </w:t>
+            </w:r>
+            <w:r>
+              <w:rPr>
+                <w:sz w:val="20"/>
+                <w:szCs w:val="20"/>
+                <w:shd w:val="clear" w:color="auto" w:fill="FFFFFF"/>
+              </w:rPr>
+              <w:t>WebGL</w:t>
+            </w:r>
+          </w:p>
+          <w:p>
+            <w:pPr>
+              <w:rPr>
+                <w:sz w:val="20"/>
+                <w:szCs w:val="20"/>
+                <w:shd w:val="clear" w:color="auto" w:fill="FFFFFF"/>
+              </w:rPr>
+            </w:pPr>
+            <w:r>
+              <w:rPr>
+                <w:sz w:val="20"/>
+                <w:szCs w:val="20"/>
+                <w:shd w:val="clear" w:color="auto" w:fill="FFFFFF"/>
+              </w:rPr>
+              <w:t xml:space="preserve">The two bottom right buttons read Build and Build </w:t>
+            </w:r>
+            <w:proofErr w:type="gramStart"/>
+            <w:r>
+              <w:rPr>
+                <w:sz w:val="20"/>
+                <w:szCs w:val="20"/>
+                <w:shd w:val="clear" w:color="auto" w:fill="FFFFFF"/>
+              </w:rPr>
+              <w:t>And</w:t>
+            </w:r>
+            <w:proofErr w:type="gramEnd"/>
+            <w:r>
+              <w:rPr>
+                <w:sz w:val="20"/>
+                <w:szCs w:val="20"/>
+                <w:shd w:val="clear" w:color="auto" w:fill="FFFFFF"/>
+              </w:rPr>
+              <w:t xml:space="preserve"> Run</w:t>
+            </w:r>
           </w:p>
         </w:tc>
       </w:tr>
@@ -2036,6 +3053,22 @@
               </w:rPr>
               <w:t>3</w:t>
             </w:r>
+            <w:r>
+              <w:rPr>
+                <w:sz w:val="20"/>
+                <w:szCs w:val="20"/>
+                <w:shd w:val="clear" w:color="auto" w:fill="FFFFFF"/>
+              </w:rPr>
+              <w:t xml:space="preserve"> </w:t>
+            </w:r>
+            <w:r>
+              <w:rPr>
+                <w:sz w:val="20"/>
+                <w:szCs w:val="20"/>
+                <w:shd w:val="clear" w:color="auto" w:fill="FFFFFF"/>
+              </w:rPr>
+              <w:t>Build to PC Build folder</w:t>
+            </w:r>
           </w:p>
         </w:tc>
         <w:tc>
@@ -2056,7 +3089,57 @@
                 <w:szCs w:val="20"/>
                 <w:shd w:val="clear" w:color="auto" w:fill="FFFFFF"/>
               </w:rPr>
-              <w:t>… insert more rows as required</w:t>
+              <w:t xml:space="preserve">Click Build and Navigate to the </w:t>
+            </w:r>
+            <w:r>
+              <w:rPr>
+                <w:sz w:val="20"/>
+                <w:szCs w:val="20"/>
+                <w:shd w:val="clear" w:color="auto" w:fill="FFFFFF"/>
+              </w:rPr>
+              <w:t>Web</w:t>
+            </w:r>
+            <w:r>
+              <w:rPr>
+                <w:sz w:val="20"/>
+                <w:szCs w:val="20"/>
+                <w:shd w:val="clear" w:color="auto" w:fill="FFFFFF"/>
+              </w:rPr>
+              <w:t xml:space="preserve"> build folder. Once the </w:t>
+            </w:r>
+            <w:r>
+              <w:rPr>
+                <w:sz w:val="20"/>
+                <w:szCs w:val="20"/>
+                <w:shd w:val="clear" w:color="auto" w:fill="FFFFFF"/>
+              </w:rPr>
+              <w:t>Web</w:t>
+            </w:r>
+            <w:r>
+              <w:rPr>
+                <w:sz w:val="20"/>
+                <w:szCs w:val="20"/>
+                <w:shd w:val="clear" w:color="auto" w:fill="FFFFFF"/>
+              </w:rPr>
+              <w:t xml:space="preserve"> build folder is selected, click the Select Folder </w:t>
+            </w:r>
+            <w:proofErr w:type="gramStart"/>
+            <w:r>
+              <w:rPr>
+                <w:sz w:val="20"/>
+                <w:szCs w:val="20"/>
+                <w:shd w:val="clear" w:color="auto" w:fill="FFFFFF"/>
+              </w:rPr>
+              <w:t>button</w:t>
+            </w:r>
+            <w:proofErr w:type="gramEnd"/>
+            <w:r>
+              <w:rPr>
+                <w:sz w:val="20"/>
+                <w:szCs w:val="20"/>
+                <w:shd w:val="clear" w:color="auto" w:fill="FFFFFF"/>
+              </w:rPr>
+              <w:t xml:space="preserve"> and wait.</w:t>
             </w:r>
           </w:p>
         </w:tc>
@@ -2072,6 +3155,250 @@
                 <w:shd w:val="clear" w:color="auto" w:fill="FFFFFF"/>
               </w:rPr>
             </w:pPr>
+            <w:r>
+              <w:rPr>
+                <w:sz w:val="20"/>
+                <w:szCs w:val="20"/>
+                <w:shd w:val="clear" w:color="auto" w:fill="FFFFFF"/>
+              </w:rPr>
+              <w:t xml:space="preserve">Web </w:t>
+            </w:r>
+            <w:r>
+              <w:rPr>
+                <w:sz w:val="20"/>
+                <w:szCs w:val="20"/>
+                <w:shd w:val="clear" w:color="auto" w:fill="FFFFFF"/>
+              </w:rPr>
+              <w:t xml:space="preserve">build of the game will be in the </w:t>
+            </w:r>
+            <w:r>
+              <w:rPr>
+                <w:sz w:val="20"/>
+                <w:szCs w:val="20"/>
+                <w:shd w:val="clear" w:color="auto" w:fill="FFFFFF"/>
+              </w:rPr>
+              <w:t>Web</w:t>
+            </w:r>
+            <w:r>
+              <w:rPr>
+                <w:sz w:val="20"/>
+                <w:szCs w:val="20"/>
+                <w:shd w:val="clear" w:color="auto" w:fill="FFFFFF"/>
+              </w:rPr>
+              <w:t xml:space="preserve"> build folder.</w:t>
+            </w:r>
+          </w:p>
+        </w:tc>
+      </w:tr>
+      <w:tr>
+        <w:tc>
+          <w:tcPr>
+            <w:tcW w:w="1838" w:type="dxa"/>
+          </w:tcPr>
+          <w:p>
+            <w:pPr>
+              <w:rPr>
+                <w:sz w:val="20"/>
+                <w:szCs w:val="20"/>
+                <w:shd w:val="clear" w:color="auto" w:fill="FFFFFF"/>
+              </w:rPr>
+            </w:pPr>
+            <w:r>
+              <w:rPr>
+                <w:sz w:val="20"/>
+                <w:szCs w:val="20"/>
+                <w:shd w:val="clear" w:color="auto" w:fill="FFFFFF"/>
+              </w:rPr>
+              <w:t>4 Start Live Server of</w:t>
+            </w:r>
+            <w:r>
+              <w:rPr>
+                <w:sz w:val="20"/>
+                <w:szCs w:val="20"/>
+                <w:shd w:val="clear" w:color="auto" w:fill="FFFFFF"/>
+              </w:rPr>
+              <w:t xml:space="preserve"> build</w:t>
+            </w:r>
+          </w:p>
+        </w:tc>
+        <w:tc>
+          <w:tcPr>
+            <w:tcW w:w="2835" w:type="dxa"/>
+          </w:tcPr>
+          <w:p>
+            <w:pPr>
+              <w:rPr>
+                <w:sz w:val="20"/>
+                <w:szCs w:val="20"/>
+                <w:shd w:val="clear" w:color="auto" w:fill="FFFFFF"/>
+              </w:rPr>
+            </w:pPr>
+            <w:r>
+              <w:rPr>
+                <w:sz w:val="20"/>
+                <w:szCs w:val="20"/>
+                <w:shd w:val="clear" w:color="auto" w:fill="FFFFFF"/>
+              </w:rPr>
+              <w:t xml:space="preserve">Have the Live Server extension installed on VS </w:t>
+            </w:r>
+            <w:proofErr w:type="gramStart"/>
+            <w:r>
+              <w:rPr>
+                <w:sz w:val="20"/>
+                <w:szCs w:val="20"/>
+                <w:shd w:val="clear" w:color="auto" w:fill="FFFFFF"/>
+              </w:rPr>
+              <w:t>Code.</w:t>
+            </w:r>
+            <w:proofErr w:type="gramEnd"/>
+          </w:p>
+          <w:p>
+            <w:pPr>
+              <w:rPr>
+                <w:sz w:val="20"/>
+                <w:szCs w:val="20"/>
+                <w:shd w:val="clear" w:color="auto" w:fill="FFFFFF"/>
+              </w:rPr>
+            </w:pPr>
+            <w:r>
+              <w:rPr>
+                <w:sz w:val="20"/>
+                <w:szCs w:val="20"/>
+                <w:shd w:val="clear" w:color="auto" w:fill="FFFFFF"/>
+              </w:rPr>
+              <w:t>Open the Web build folder with VS Code</w:t>
+            </w:r>
+          </w:p>
+          <w:p>
+            <w:pPr>
+              <w:rPr>
+                <w:sz w:val="20"/>
+                <w:szCs w:val="20"/>
+                <w:shd w:val="clear" w:color="auto" w:fill="FFFFFF"/>
+              </w:rPr>
+            </w:pPr>
+            <w:r>
+              <w:rPr>
+                <w:sz w:val="20"/>
+                <w:szCs w:val="20"/>
+                <w:shd w:val="clear" w:color="auto" w:fill="FFFFFF"/>
+              </w:rPr>
+              <w:t>Right click on index.html and select Open with Live Server</w:t>
+            </w:r>
+          </w:p>
+        </w:tc>
+        <w:tc>
+          <w:tcPr>
+            <w:tcW w:w="4343" w:type="dxa"/>
+          </w:tcPr>
+          <w:p>
+            <w:pPr>
+              <w:rPr>
+                <w:sz w:val="20"/>
+                <w:szCs w:val="20"/>
+                <w:shd w:val="clear" w:color="auto" w:fill="FFFFFF"/>
+              </w:rPr>
+            </w:pPr>
+            <w:r>
+              <w:rPr>
+                <w:sz w:val="20"/>
+                <w:szCs w:val="20"/>
+                <w:shd w:val="clear" w:color="auto" w:fill="FFFFFF"/>
+              </w:rPr>
+              <w:t>Browser will open wi</w:t>
+            </w:r>
+            <w:r>
+              <w:rPr>
+                <w:sz w:val="20"/>
+                <w:szCs w:val="20"/>
+                <w:shd w:val="clear" w:color="auto" w:fill="FFFFFF"/>
+              </w:rPr>
+              <w:t>th</w:t>
+            </w:r>
+            <w:r>
+              <w:rPr>
+                <w:sz w:val="20"/>
+                <w:szCs w:val="20"/>
+                <w:shd w:val="clear" w:color="auto" w:fill="FFFFFF"/>
+              </w:rPr>
+              <w:t xml:space="preserve"> web build of the game</w:t>
+            </w:r>
+          </w:p>
+        </w:tc>
+      </w:tr>
+      <w:tr>
+        <w:tc>
+          <w:tcPr>
+            <w:tcW w:w="1838" w:type="dxa"/>
+          </w:tcPr>
+          <w:p>
+            <w:pPr>
+              <w:rPr>
+                <w:sz w:val="20"/>
+                <w:szCs w:val="20"/>
+                <w:shd w:val="clear" w:color="auto" w:fill="FFFFFF"/>
+              </w:rPr>
+            </w:pPr>
+            <w:r>
+              <w:rPr>
+                <w:sz w:val="20"/>
+                <w:szCs w:val="20"/>
+                <w:shd w:val="clear" w:color="auto" w:fill="FFFFFF"/>
+              </w:rPr>
+              <w:t xml:space="preserve">5 </w:t>
+            </w:r>
+            <w:r>
+              <w:rPr>
+                <w:sz w:val="20"/>
+                <w:szCs w:val="20"/>
+                <w:shd w:val="clear" w:color="auto" w:fill="FFFFFF"/>
+              </w:rPr>
+              <w:t>Test Build</w:t>
+            </w:r>
+          </w:p>
+        </w:tc>
+        <w:tc>
+          <w:tcPr>
+            <w:tcW w:w="2835" w:type="dxa"/>
+          </w:tcPr>
+          <w:p>
+            <w:pPr>
+              <w:rPr>
+                <w:sz w:val="20"/>
+                <w:szCs w:val="20"/>
+                <w:shd w:val="clear" w:color="auto" w:fill="FFFFFF"/>
+              </w:rPr>
+            </w:pPr>
+            <w:r>
+              <w:rPr>
+                <w:sz w:val="20"/>
+                <w:szCs w:val="20"/>
+                <w:shd w:val="clear" w:color="auto" w:fill="FFFFFF"/>
+              </w:rPr>
+              <w:t>Test the features of the game to make sure it all works</w:t>
+            </w:r>
+          </w:p>
+        </w:tc>
+        <w:tc>
+          <w:tcPr>
+            <w:tcW w:w="4343" w:type="dxa"/>
+          </w:tcPr>
+          <w:p>
+            <w:pPr>
+              <w:rPr>
+                <w:sz w:val="20"/>
+                <w:szCs w:val="20"/>
+                <w:shd w:val="clear" w:color="auto" w:fill="FFFFFF"/>
+              </w:rPr>
+            </w:pPr>
+            <w:r>
+              <w:rPr>
+                <w:sz w:val="20"/>
+                <w:szCs w:val="20"/>
+                <w:shd w:val="clear" w:color="auto" w:fill="FFFFFF"/>
+              </w:rPr>
+              <w:t>Game works as expected</w:t>
+            </w:r>
           </w:p>
         </w:tc>
       </w:tr>
@@ -2117,17 +3444,7 @@
                 <w:szCs w:val="20"/>
                 <w:shd w:val="clear" w:color="auto" w:fill="FFFFFF"/>
               </w:rPr>
-              <w:t xml:space="preserve">Test </w:t>
-            </w:r>
-            <w:r>
-              <w:rPr>
-                <w:b/>
-                <w:bCs/>
-                <w:sz w:val="20"/>
-                <w:szCs w:val="20"/>
-                <w:shd w:val="clear" w:color="auto" w:fill="FFFFFF"/>
-              </w:rPr>
-              <w:t>Name</w:t>
+              <w:t>Test Name</w:t>
             </w:r>
           </w:p>
         </w:tc>
@@ -2150,16 +3467,7 @@
                 <w:szCs w:val="20"/>
                 <w:shd w:val="clear" w:color="auto" w:fill="FFFFFF"/>
               </w:rPr>
-              <w:t xml:space="preserve">4. </w:t>
-            </w:r>
-            <w:r>
-              <w:rPr>
-                <w:sz w:val="20"/>
-                <w:szCs w:val="20"/>
-                <w:highlight w:val="yellow"/>
-                <w:shd w:val="clear" w:color="auto" w:fill="FFFFFF"/>
-              </w:rPr>
-              <w:t>&lt;insert test name here&gt;</w:t>
+              <w:t>4. &lt;insert test name here&gt;</w:t>
             </w:r>
           </w:p>
         </w:tc>
@@ -2187,27 +3495,7 @@
                 <w:szCs w:val="20"/>
                 <w:shd w:val="clear" w:color="auto" w:fill="FFFFFF"/>
               </w:rPr>
-              <w:t xml:space="preserve">Test </w:t>
-            </w:r>
-            <w:r>
-              <w:rPr>
-                <w:b/>
-                <w:bCs/>
-                <w:sz w:val="20"/>
-                <w:szCs w:val="20"/>
-                <w:shd w:val="clear" w:color="auto" w:fill="FFFFFF"/>
-              </w:rPr>
-              <w:t>Type</w:t>
-            </w:r>
-            <w:r>
-              <w:rPr>
-                <w:b/>
-                <w:bCs/>
-                <w:sz w:val="20"/>
-                <w:szCs w:val="20"/>
-                <w:shd w:val="clear" w:color="auto" w:fill="FFFFFF"/>
-              </w:rPr>
-              <w:t>:</w:t>
+              <w:t>Test Type:</w:t>
             </w:r>
           </w:p>
         </w:tc>
@@ -2228,7 +3516,6 @@
               <w:rPr>
                 <w:sz w:val="20"/>
                 <w:szCs w:val="20"/>
-                <w:highlight w:val="yellow"/>
                 <w:shd w:val="clear" w:color="auto" w:fill="FFFFFF"/>
               </w:rPr>
               <w:t>&lt;is this an acceptance test of functional test&gt;</w:t>
@@ -2273,15 +3560,13 @@
               <w:rPr>
                 <w:sz w:val="20"/>
                 <w:szCs w:val="20"/>
-                <w:highlight w:val="yellow"/>
-                <w:shd w:val="clear" w:color="auto" w:fill="FFFFFF"/>
-              </w:rPr>
-            </w:pPr>
-            <w:r>
-              <w:rPr>
-                <w:sz w:val="20"/>
-                <w:szCs w:val="20"/>
-                <w:highlight w:val="yellow"/>
+                <w:shd w:val="clear" w:color="auto" w:fill="FFFFFF"/>
+              </w:rPr>
+            </w:pPr>
+            <w:r>
+              <w:rPr>
+                <w:sz w:val="20"/>
+                <w:szCs w:val="20"/>
                 <w:shd w:val="clear" w:color="auto" w:fill="FFFFFF"/>
               </w:rPr>
               <w:t>(mobile | pc | web)</w:t>
@@ -2333,7 +3618,6 @@
               <w:rPr>
                 <w:sz w:val="20"/>
                 <w:szCs w:val="20"/>
-                <w:highlight w:val="yellow"/>
                 <w:shd w:val="clear" w:color="auto" w:fill="FFFFFF"/>
               </w:rPr>
               <w:t>&lt;describe the test&gt;</w:t>
@@ -2593,13 +3877,509 @@
         </w:rPr>
       </w:pPr>
     </w:p>
-    <w:p>
-      <w:pPr>
-        <w:rPr>
-          <w:shd w:val="clear" w:color="auto" w:fill="FFFFFF"/>
-        </w:rPr>
-      </w:pPr>
-    </w:p>
+    <w:tbl>
+      <w:tblPr>
+        <w:tblStyle w:val="TableGrid"/>
+        <w:tblW w:w="0" w:type="auto"/>
+        <w:tblLook w:val="04A0" w:firstRow="1" w:lastRow="0" w:firstColumn="1" w:lastColumn="0" w:noHBand="0" w:noVBand="1"/>
+      </w:tblPr>
+      <w:tblGrid>
+        <w:gridCol w:w="1838"/>
+        <w:gridCol w:w="2835"/>
+        <w:gridCol w:w="4343"/>
+      </w:tblGrid>
+      <w:tr>
+        <w:tc>
+          <w:tcPr>
+            <w:tcW w:w="1838" w:type="dxa"/>
+          </w:tcPr>
+          <w:p>
+            <w:pPr>
+              <w:rPr>
+                <w:b/>
+                <w:bCs/>
+                <w:sz w:val="20"/>
+                <w:szCs w:val="20"/>
+                <w:shd w:val="clear" w:color="auto" w:fill="FFFFFF"/>
+              </w:rPr>
+            </w:pPr>
+            <w:r>
+              <w:rPr>
+                <w:b/>
+                <w:bCs/>
+                <w:sz w:val="20"/>
+                <w:szCs w:val="20"/>
+                <w:shd w:val="clear" w:color="auto" w:fill="FFFFFF"/>
+              </w:rPr>
+              <w:t xml:space="preserve">Test </w:t>
+            </w:r>
+            <w:r>
+              <w:rPr>
+                <w:b/>
+                <w:bCs/>
+                <w:sz w:val="20"/>
+                <w:szCs w:val="20"/>
+                <w:shd w:val="clear" w:color="auto" w:fill="FFFFFF"/>
+              </w:rPr>
+              <w:t>Name</w:t>
+            </w:r>
+          </w:p>
+        </w:tc>
+        <w:tc>
+          <w:tcPr>
+            <w:tcW w:w="7178" w:type="dxa"/>
+            <w:gridSpan w:val="2"/>
+          </w:tcPr>
+          <w:p>
+            <w:pPr>
+              <w:rPr>
+                <w:sz w:val="20"/>
+                <w:szCs w:val="20"/>
+                <w:shd w:val="clear" w:color="auto" w:fill="FFFFFF"/>
+              </w:rPr>
+            </w:pPr>
+            <w:r>
+              <w:rPr>
+                <w:sz w:val="20"/>
+                <w:szCs w:val="20"/>
+                <w:shd w:val="clear" w:color="auto" w:fill="FFFFFF"/>
+              </w:rPr>
+              <w:t xml:space="preserve">4. </w:t>
+            </w:r>
+            <w:r>
+              <w:rPr>
+                <w:sz w:val="20"/>
+                <w:szCs w:val="20"/>
+                <w:highlight w:val="yellow"/>
+                <w:shd w:val="clear" w:color="auto" w:fill="FFFFFF"/>
+              </w:rPr>
+              <w:t>&lt;insert test name here&gt;</w:t>
+            </w:r>
+          </w:p>
+        </w:tc>
+      </w:tr>
+      <w:tr>
+        <w:tc>
+          <w:tcPr>
+            <w:tcW w:w="1838" w:type="dxa"/>
+          </w:tcPr>
+          <w:p>
+            <w:pPr>
+              <w:rPr>
+                <w:b/>
+                <w:bCs/>
+                <w:sz w:val="20"/>
+                <w:szCs w:val="20"/>
+                <w:shd w:val="clear" w:color="auto" w:fill="FFFFFF"/>
+              </w:rPr>
+            </w:pPr>
+            <w:r>
+              <w:rPr>
+                <w:b/>
+                <w:bCs/>
+                <w:sz w:val="20"/>
+                <w:szCs w:val="20"/>
+                <w:shd w:val="clear" w:color="auto" w:fill="FFFFFF"/>
+              </w:rPr>
+              <w:t xml:space="preserve">Test </w:t>
+            </w:r>
+            <w:r>
+              <w:rPr>
+                <w:b/>
+                <w:bCs/>
+                <w:sz w:val="20"/>
+                <w:szCs w:val="20"/>
+                <w:shd w:val="clear" w:color="auto" w:fill="FFFFFF"/>
+              </w:rPr>
+              <w:t>Type</w:t>
+            </w:r>
+            <w:r>
+              <w:rPr>
+                <w:b/>
+                <w:bCs/>
+                <w:sz w:val="20"/>
+                <w:szCs w:val="20"/>
+                <w:shd w:val="clear" w:color="auto" w:fill="FFFFFF"/>
+              </w:rPr>
+              <w:t>:</w:t>
+            </w:r>
+          </w:p>
+        </w:tc>
+        <w:tc>
+          <w:tcPr>
+            <w:tcW w:w="7178" w:type="dxa"/>
+            <w:gridSpan w:val="2"/>
+          </w:tcPr>
+          <w:p>
+            <w:pPr>
+              <w:rPr>
+                <w:sz w:val="20"/>
+                <w:szCs w:val="20"/>
+                <w:shd w:val="clear" w:color="auto" w:fill="FFFFFF"/>
+              </w:rPr>
+            </w:pPr>
+            <w:r>
+              <w:rPr>
+                <w:sz w:val="20"/>
+                <w:szCs w:val="20"/>
+                <w:highlight w:val="yellow"/>
+                <w:shd w:val="clear" w:color="auto" w:fill="FFFFFF"/>
+              </w:rPr>
+              <w:t>&lt;is this an acceptance test of functional test&gt;</w:t>
+            </w:r>
+          </w:p>
+        </w:tc>
+      </w:tr>
+      <w:tr>
+        <w:tc>
+          <w:tcPr>
+            <w:tcW w:w="1838" w:type="dxa"/>
+          </w:tcPr>
+          <w:p>
+            <w:pPr>
+              <w:rPr>
+                <w:b/>
+                <w:bCs/>
+                <w:sz w:val="20"/>
+                <w:szCs w:val="20"/>
+                <w:shd w:val="clear" w:color="auto" w:fill="FFFFFF"/>
+              </w:rPr>
+            </w:pPr>
+            <w:r>
+              <w:rPr>
+                <w:b/>
+                <w:bCs/>
+                <w:sz w:val="20"/>
+                <w:szCs w:val="20"/>
+                <w:shd w:val="clear" w:color="auto" w:fill="FFFFFF"/>
+              </w:rPr>
+              <w:t>Test Platforms</w:t>
+            </w:r>
+          </w:p>
+        </w:tc>
+        <w:tc>
+          <w:tcPr>
+            <w:tcW w:w="7178" w:type="dxa"/>
+            <w:gridSpan w:val="2"/>
+          </w:tcPr>
+          <w:p>
+            <w:pPr>
+              <w:rPr>
+                <w:sz w:val="20"/>
+                <w:szCs w:val="20"/>
+                <w:highlight w:val="yellow"/>
+                <w:shd w:val="clear" w:color="auto" w:fill="FFFFFF"/>
+              </w:rPr>
+            </w:pPr>
+            <w:r>
+              <w:rPr>
+                <w:sz w:val="20"/>
+                <w:szCs w:val="20"/>
+                <w:highlight w:val="yellow"/>
+                <w:shd w:val="clear" w:color="auto" w:fill="FFFFFF"/>
+              </w:rPr>
+              <w:t>(mobile | pc | web)</w:t>
+            </w:r>
+          </w:p>
+        </w:tc>
+      </w:tr>
+      <w:tr>
+        <w:tc>
+          <w:tcPr>
+            <w:tcW w:w="1838" w:type="dxa"/>
+          </w:tcPr>
+          <w:p>
+            <w:pPr>
+              <w:rPr>
+                <w:b/>
+                <w:bCs/>
+                <w:sz w:val="20"/>
+                <w:szCs w:val="20"/>
+                <w:shd w:val="clear" w:color="auto" w:fill="FFFFFF"/>
+              </w:rPr>
+            </w:pPr>
+            <w:r>
+              <w:rPr>
+                <w:b/>
+                <w:bCs/>
+                <w:sz w:val="20"/>
+                <w:szCs w:val="20"/>
+                <w:shd w:val="clear" w:color="auto" w:fill="FFFFFF"/>
+              </w:rPr>
+              <w:t>Test Description:</w:t>
+            </w:r>
+          </w:p>
+        </w:tc>
+        <w:tc>
+          <w:tcPr>
+            <w:tcW w:w="7178" w:type="dxa"/>
+            <w:gridSpan w:val="2"/>
+          </w:tcPr>
+          <w:p>
+            <w:pPr>
+              <w:rPr>
+                <w:sz w:val="20"/>
+                <w:szCs w:val="20"/>
+                <w:shd w:val="clear" w:color="auto" w:fill="FFFFFF"/>
+              </w:rPr>
+            </w:pPr>
+            <w:r>
+              <w:rPr>
+                <w:sz w:val="20"/>
+                <w:szCs w:val="20"/>
+                <w:highlight w:val="yellow"/>
+                <w:shd w:val="clear" w:color="auto" w:fill="FFFFFF"/>
+              </w:rPr>
+              <w:t>&lt;describe the test&gt;</w:t>
+            </w:r>
+          </w:p>
+        </w:tc>
+      </w:tr>
+      <w:tr>
+        <w:tc>
+          <w:tcPr>
+            <w:tcW w:w="1838" w:type="dxa"/>
+          </w:tcPr>
+          <w:p>
+            <w:pPr>
+              <w:rPr>
+                <w:b/>
+                <w:bCs/>
+                <w:sz w:val="20"/>
+                <w:szCs w:val="20"/>
+                <w:shd w:val="clear" w:color="auto" w:fill="FFFFFF"/>
+              </w:rPr>
+            </w:pPr>
+            <w:r>
+              <w:rPr>
+                <w:b/>
+                <w:bCs/>
+                <w:sz w:val="20"/>
+                <w:szCs w:val="20"/>
+                <w:shd w:val="clear" w:color="auto" w:fill="FFFFFF"/>
+              </w:rPr>
+              <w:t>Step</w:t>
+            </w:r>
+          </w:p>
+        </w:tc>
+        <w:tc>
+          <w:tcPr>
+            <w:tcW w:w="2835" w:type="dxa"/>
+          </w:tcPr>
+          <w:p>
+            <w:pPr>
+              <w:rPr>
+                <w:b/>
+                <w:bCs/>
+                <w:sz w:val="20"/>
+                <w:szCs w:val="20"/>
+                <w:shd w:val="clear" w:color="auto" w:fill="FFFFFF"/>
+              </w:rPr>
+            </w:pPr>
+            <w:r>
+              <w:rPr>
+                <w:b/>
+                <w:bCs/>
+                <w:sz w:val="20"/>
+                <w:szCs w:val="20"/>
+                <w:shd w:val="clear" w:color="auto" w:fill="FFFFFF"/>
+              </w:rPr>
+              <w:t>Details</w:t>
+            </w:r>
+          </w:p>
+        </w:tc>
+        <w:tc>
+          <w:tcPr>
+            <w:tcW w:w="4343" w:type="dxa"/>
+          </w:tcPr>
+          <w:p>
+            <w:pPr>
+              <w:rPr>
+                <w:b/>
+                <w:bCs/>
+                <w:sz w:val="20"/>
+                <w:szCs w:val="20"/>
+                <w:shd w:val="clear" w:color="auto" w:fill="FFFFFF"/>
+              </w:rPr>
+            </w:pPr>
+            <w:r>
+              <w:rPr>
+                <w:b/>
+                <w:bCs/>
+                <w:sz w:val="20"/>
+                <w:szCs w:val="20"/>
+                <w:shd w:val="clear" w:color="auto" w:fill="FFFFFF"/>
+              </w:rPr>
+              <w:t>Expected Result</w:t>
+            </w:r>
+          </w:p>
+        </w:tc>
+      </w:tr>
+      <w:tr>
+        <w:tc>
+          <w:tcPr>
+            <w:tcW w:w="1838" w:type="dxa"/>
+          </w:tcPr>
+          <w:p>
+            <w:pPr>
+              <w:rPr>
+                <w:sz w:val="20"/>
+                <w:szCs w:val="20"/>
+                <w:shd w:val="clear" w:color="auto" w:fill="FFFFFF"/>
+              </w:rPr>
+            </w:pPr>
+            <w:r>
+              <w:rPr>
+                <w:sz w:val="20"/>
+                <w:szCs w:val="20"/>
+                <w:shd w:val="clear" w:color="auto" w:fill="FFFFFF"/>
+              </w:rPr>
+              <w:t>1</w:t>
+            </w:r>
+          </w:p>
+        </w:tc>
+        <w:tc>
+          <w:tcPr>
+            <w:tcW w:w="2835" w:type="dxa"/>
+          </w:tcPr>
+          <w:p>
+            <w:pPr>
+              <w:rPr>
+                <w:sz w:val="20"/>
+                <w:szCs w:val="20"/>
+                <w:shd w:val="clear" w:color="auto" w:fill="FFFFFF"/>
+              </w:rPr>
+            </w:pPr>
+          </w:p>
+        </w:tc>
+        <w:tc>
+          <w:tcPr>
+            <w:tcW w:w="4343" w:type="dxa"/>
+          </w:tcPr>
+          <w:p>
+            <w:pPr>
+              <w:rPr>
+                <w:sz w:val="20"/>
+                <w:szCs w:val="20"/>
+                <w:shd w:val="clear" w:color="auto" w:fill="FFFFFF"/>
+              </w:rPr>
+            </w:pPr>
+          </w:p>
+        </w:tc>
+      </w:tr>
+      <w:tr>
+        <w:tc>
+          <w:tcPr>
+            <w:tcW w:w="1838" w:type="dxa"/>
+          </w:tcPr>
+          <w:p>
+            <w:pPr>
+              <w:rPr>
+                <w:sz w:val="20"/>
+                <w:szCs w:val="20"/>
+                <w:shd w:val="clear" w:color="auto" w:fill="FFFFFF"/>
+              </w:rPr>
+            </w:pPr>
+            <w:r>
+              <w:rPr>
+                <w:sz w:val="20"/>
+                <w:szCs w:val="20"/>
+                <w:shd w:val="clear" w:color="auto" w:fill="FFFFFF"/>
+              </w:rPr>
+              <w:t>2</w:t>
+            </w:r>
+          </w:p>
+        </w:tc>
+        <w:tc>
+          <w:tcPr>
+            <w:tcW w:w="2835" w:type="dxa"/>
+          </w:tcPr>
+          <w:p>
+            <w:pPr>
+              <w:rPr>
+                <w:sz w:val="20"/>
+                <w:szCs w:val="20"/>
+                <w:shd w:val="clear" w:color="auto" w:fill="FFFFFF"/>
+              </w:rPr>
+            </w:pPr>
+          </w:p>
+        </w:tc>
+        <w:tc>
+          <w:tcPr>
+            <w:tcW w:w="4343" w:type="dxa"/>
+          </w:tcPr>
+          <w:p>
+            <w:pPr>
+              <w:rPr>
+                <w:sz w:val="20"/>
+                <w:szCs w:val="20"/>
+                <w:shd w:val="clear" w:color="auto" w:fill="FFFFFF"/>
+              </w:rPr>
+            </w:pPr>
+          </w:p>
+        </w:tc>
+      </w:tr>
+      <w:tr>
+        <w:tc>
+          <w:tcPr>
+            <w:tcW w:w="1838" w:type="dxa"/>
+          </w:tcPr>
+          <w:p>
+            <w:pPr>
+              <w:rPr>
+                <w:sz w:val="20"/>
+                <w:szCs w:val="20"/>
+                <w:shd w:val="clear" w:color="auto" w:fill="FFFFFF"/>
+              </w:rPr>
+            </w:pPr>
+            <w:r>
+              <w:rPr>
+                <w:sz w:val="20"/>
+                <w:szCs w:val="20"/>
+                <w:shd w:val="clear" w:color="auto" w:fill="FFFFFF"/>
+              </w:rPr>
+              <w:t>3</w:t>
+            </w:r>
+          </w:p>
+        </w:tc>
+        <w:tc>
+          <w:tcPr>
+            <w:tcW w:w="2835" w:type="dxa"/>
+          </w:tcPr>
+          <w:p>
+            <w:pPr>
+              <w:rPr>
+                <w:sz w:val="20"/>
+                <w:szCs w:val="20"/>
+                <w:shd w:val="clear" w:color="auto" w:fill="FFFFFF"/>
+              </w:rPr>
+            </w:pPr>
+            <w:r>
+              <w:rPr>
+                <w:sz w:val="20"/>
+                <w:szCs w:val="20"/>
+                <w:shd w:val="clear" w:color="auto" w:fill="FFFFFF"/>
+              </w:rPr>
+              <w:t>… insert more rows as required</w:t>
+            </w:r>
+          </w:p>
+        </w:tc>
+        <w:tc>
+          <w:tcPr>
+            <w:tcW w:w="4343" w:type="dxa"/>
+          </w:tcPr>
+          <w:p>
+            <w:pPr>
+              <w:rPr>
+                <w:sz w:val="20"/>
+                <w:szCs w:val="20"/>
+                <w:shd w:val="clear" w:color="auto" w:fill="FFFFFF"/>
+              </w:rPr>
+            </w:pPr>
+          </w:p>
+        </w:tc>
+      </w:tr>
+    </w:tbl>
     <w:p>
       <w:pPr>
         <w:rPr>
@@ -3794,10 +5574,10 @@
       </w:pPr>
     </w:p>
     <w:sectPr>
-      <w:headerReference w:type="even" r:id="rId8"/>
-      <w:headerReference w:type="default" r:id="rId9"/>
-      <w:footerReference w:type="default" r:id="rId10"/>
-      <w:headerReference w:type="first" r:id="rId11"/>
+      <w:headerReference w:type="even" r:id="rId11"/>
+      <w:headerReference w:type="default" r:id="rId12"/>
+      <w:footerReference w:type="default" r:id="rId13"/>
+      <w:headerReference w:type="first" r:id="rId14"/>
       <w:pgSz w:w="11906" w:h="16838"/>
       <w:pgMar w:top="1440" w:right="1440" w:bottom="1440" w:left="1440" w:header="198" w:footer="708" w:gutter="0"/>
       <w:cols w:space="708"/>
@@ -7249,10 +9029,25 @@
 </file>
 
 <file path=customXml/item1.xml><?xml version="1.0" encoding="utf-8"?>
+<p:properties xmlns:p="http://schemas.microsoft.com/office/2006/metadata/properties" xmlns:xsi="http://www.w3.org/2001/XMLSchema-instance" xmlns:pc="http://schemas.microsoft.com/office/infopath/2007/PartnerControls">
+  <documentManagement/>
+</p:properties>
+</file>
+
+<file path=customXml/item2.xml><?xml version="1.0" encoding="utf-8"?>
 <b:Sources xmlns:b="http://schemas.openxmlformats.org/officeDocument/2006/bibliography" xmlns="http://schemas.openxmlformats.org/officeDocument/2006/bibliography" SelectedStyle="\APA.XSL" StyleName="APA"/>
 </file>
 
-<file path=customXml/item2.xml><?xml version="1.0" encoding="utf-8"?>
+<file path=customXml/item3.xml><?xml version="1.0" encoding="utf-8"?>
+<?mso-contentType ?>
+<FormTemplates xmlns="http://schemas.microsoft.com/sharepoint/v3/contenttype/forms">
+  <Display>DocumentLibraryForm</Display>
+  <Edit>DocumentLibraryForm</Edit>
+  <New>DocumentLibraryForm</New>
+</FormTemplates>
+</file>
+
+<file path=customXml/item4.xml><?xml version="1.0" encoding="utf-8"?>
 <ct:contentTypeSchema xmlns:ct="http://schemas.microsoft.com/office/2006/metadata/contentType" xmlns:ma="http://schemas.microsoft.com/office/2006/metadata/properties/metaAttributes" ct:_="" ma:_="" ma:contentTypeName="Document" ma:contentTypeID="0x01010074F10D0031F0BF458937D03CD959F800" ma:contentTypeVersion="8" ma:contentTypeDescription="Create a new document." ma:contentTypeScope="" ma:versionID="7a6eccc4ebb4cf21f0db9de60fd3a553">
   <xsd:schema xmlns:xsd="http://www.w3.org/2001/XMLSchema" xmlns:xs="http://www.w3.org/2001/XMLSchema" xmlns:p="http://schemas.microsoft.com/office/2006/metadata/properties" xmlns:ns2="d3e75b01-560b-433b-b252-2f7f4dd541a7" targetNamespace="http://schemas.microsoft.com/office/2006/metadata/properties" ma:root="true" ma:fieldsID="ac002955aabd853ab9d9339b05020363" ns2:_="">
     <xsd:import namespace="d3e75b01-560b-433b-b252-2f7f4dd541a7"/>
@@ -7422,22 +9217,16 @@
 </ct:contentTypeSchema>
 </file>
 
-<file path=customXml/item3.xml><?xml version="1.0" encoding="utf-8"?>
-<?mso-contentType ?>
-<FormTemplates xmlns="http://schemas.microsoft.com/sharepoint/v3/contenttype/forms">
-  <Display>DocumentLibraryForm</Display>
-  <Edit>DocumentLibraryForm</Edit>
-  <New>DocumentLibraryForm</New>
-</FormTemplates>
+<file path=customXml/itemProps1.xml><?xml version="1.0" encoding="utf-8"?>
+<ds:datastoreItem xmlns:ds="http://schemas.openxmlformats.org/officeDocument/2006/customXml" ds:itemID="{95465146-5C8E-48B4-B67E-E0D59374A3FC}">
+  <ds:schemaRefs>
+    <ds:schemaRef ds:uri="http://schemas.microsoft.com/office/2006/metadata/properties"/>
+    <ds:schemaRef ds:uri="http://schemas.microsoft.com/office/infopath/2007/PartnerControls"/>
+  </ds:schemaRefs>
+</ds:datastoreItem>
 </file>
 
-<file path=customXml/item4.xml><?xml version="1.0" encoding="utf-8"?>
-<p:properties xmlns:p="http://schemas.microsoft.com/office/2006/metadata/properties" xmlns:xsi="http://www.w3.org/2001/XMLSchema-instance" xmlns:pc="http://schemas.microsoft.com/office/infopath/2007/PartnerControls">
-  <documentManagement/>
-</p:properties>
-</file>
-
-<file path=customXml/itemProps1.xml><?xml version="1.0" encoding="utf-8"?>
+<file path=customXml/itemProps2.xml><?xml version="1.0" encoding="utf-8"?>
 <ds:datastoreItem xmlns:ds="http://schemas.openxmlformats.org/officeDocument/2006/customXml" ds:itemID="{09EFDBC0-FAC5-482D-BA66-ADB4E9DE4B26}">
   <ds:schemaRefs>
     <ds:schemaRef ds:uri="http://schemas.openxmlformats.org/officeDocument/2006/bibliography"/>
@@ -7445,14 +9234,28 @@
 </ds:datastoreItem>
 </file>
 
-<file path=customXml/itemProps2.xml><?xml version="1.0" encoding="utf-8"?>
-<ds:datastoreItem xmlns:ds="http://schemas.openxmlformats.org/officeDocument/2006/customXml" ds:itemID="{A5A72C1F-E961-45B1-9912-839709D15765}"/>
-</file>
-
 <file path=customXml/itemProps3.xml><?xml version="1.0" encoding="utf-8"?>
-<ds:datastoreItem xmlns:ds="http://schemas.openxmlformats.org/officeDocument/2006/customXml" ds:itemID="{0407DB16-8E03-4F8A-82EE-AF0931FB09A3}"/>
+<ds:datastoreItem xmlns:ds="http://schemas.openxmlformats.org/officeDocument/2006/customXml" ds:itemID="{0407DB16-8E03-4F8A-82EE-AF0931FB09A3}">
+  <ds:schemaRefs>
+    <ds:schemaRef ds:uri="http://schemas.microsoft.com/sharepoint/v3/contenttype/forms"/>
+  </ds:schemaRefs>
+</ds:datastoreItem>
 </file>
 
 <file path=customXml/itemProps4.xml><?xml version="1.0" encoding="utf-8"?>
-<ds:datastoreItem xmlns:ds="http://schemas.openxmlformats.org/officeDocument/2006/customXml" ds:itemID="{95465146-5C8E-48B4-B67E-E0D59374A3FC}"/>
+<ds:datastoreItem xmlns:ds="http://schemas.openxmlformats.org/officeDocument/2006/customXml" ds:itemID="{A5A72C1F-E961-45B1-9912-839709D15765}">
+  <ds:schemaRefs>
+    <ds:schemaRef ds:uri="http://schemas.microsoft.com/office/2006/metadata/contentType"/>
+    <ds:schemaRef ds:uri="http://schemas.microsoft.com/office/2006/metadata/properties/metaAttributes"/>
+    <ds:schemaRef ds:uri="http://www.w3.org/2001/XMLSchema"/>
+    <ds:schemaRef ds:uri="http://schemas.microsoft.com/office/2006/metadata/properties"/>
+    <ds:schemaRef ds:uri="d3e75b01-560b-433b-b252-2f7f4dd541a7"/>
+    <ds:schemaRef ds:uri="http://schemas.microsoft.com/office/2006/documentManagement/types"/>
+    <ds:schemaRef ds:uri="http://schemas.microsoft.com/office/infopath/2007/PartnerControls"/>
+    <ds:schemaRef ds:uri="http://schemas.openxmlformats.org/package/2006/metadata/core-properties"/>
+    <ds:schemaRef ds:uri="http://purl.org/dc/elements/1.1/"/>
+    <ds:schemaRef ds:uri="http://purl.org/dc/terms/"/>
+    <ds:schemaRef ds:uri="http://schemas.microsoft.com/internal/obd"/>
+  </ds:schemaRefs>
+</ds:datastoreItem>
 </file>
</xml_diff>